<commit_message>
Weekly Progress Report 13/8-20/08
</commit_message>
<xml_diff>
--- a/Progress_13_8_12.docx
+++ b/Progress_13_8_12.docx
@@ -227,9 +227,6 @@
                 </w:rPr>
                 <w:alias w:val="Author"/>
                 <w:id w:val="15524260"/>
-                <w:placeholder>
-                  <w:docPart w:val="B032BD1E50314950A436530E87112175"/>
-                </w:placeholder>
                 <w:dataBinding w:prefixMappings="xmlns:ns0='http://schemas.openxmlformats.org/package/2006/metadata/core-properties' xmlns:ns1='http://purl.org/dc/elements/1.1/'" w:xpath="/ns0:coreProperties[1]/ns1:creator[1]" w:storeItemID="{6C3C8BC8-F283-45AE-878A-BAB7291924A1}"/>
                 <w:text/>
               </w:sdtPr>
@@ -274,7 +271,7 @@
                 <w:alias w:val="Date"/>
                 <w:id w:val="516659546"/>
                 <w:dataBinding w:prefixMappings="xmlns:ns0='http://schemas.microsoft.com/office/2006/coverPageProps'" w:xpath="/ns0:CoverPageProperties[1]/ns0:PublishDate[1]" w:storeItemID="{55AF091B-3C7A-41E3-B477-F2FDAA23CFDA}"/>
-                <w:date w:fullDate="2012-07-18T00:00:00Z">
+                <w:date w:fullDate="2012-08-13T00:00:00Z">
                   <w:dateFormat w:val="M/d/yy"/>
                   <w:lid w:val="en-US"/>
                   <w:storeMappedDataAs w:val="dateTime"/>
@@ -301,7 +298,7 @@
                         <w:b/>
                         <w:bCs/>
                       </w:rPr>
-                      <w:t>7/18/12</w:t>
+                      <w:t>8/13/12</w:t>
                     </w:r>
                   </w:p>
                 </w:tc>
@@ -1563,37 +1560,6 @@
         </w:p>
       </w:docPartBody>
     </w:docPart>
-    <w:docPart>
-      <w:docPartPr>
-        <w:name w:val="96E779EAB03942AD995CA44AFA982DC1"/>
-        <w:category>
-          <w:name w:val="General"/>
-          <w:gallery w:val="placeholder"/>
-        </w:category>
-        <w:types>
-          <w:type w:val="bbPlcHdr"/>
-        </w:types>
-        <w:behaviors>
-          <w:behavior w:val="content"/>
-        </w:behaviors>
-        <w:guid w:val="{A6A7A9F7-7B47-474A-8776-9C9BB8B49BEA}"/>
-      </w:docPartPr>
-      <w:docPartBody>
-        <w:p>
-          <w:pPr>
-            <w:pStyle w:val="96E779EAB03942AD995CA44AFA982DC1"/>
-          </w:pPr>
-          <w:r>
-            <w:rPr>
-              <w:rFonts w:asciiTheme="majorHAnsi" w:eastAsiaTheme="majorEastAsia" w:hAnsiTheme="majorHAnsi" w:cstheme="majorBidi"/>
-              <w:sz w:val="44"/>
-              <w:szCs w:val="44"/>
-            </w:rPr>
-            <w:t>[Type the document subtitle]</w:t>
-          </w:r>
-        </w:p>
-      </w:docPartBody>
-    </w:docPart>
   </w:docParts>
 </w:glossaryDocument>
 </file>
@@ -1642,6 +1608,7 @@
   </w:compat>
   <w:rsids>
     <w:rsidRoot w:val="004133A1"/>
+    <w:rsid w:val="001E11F3"/>
     <w:rsid w:val="004133A1"/>
   </w:rsids>
   <m:mathPr>
@@ -1823,6 +1790,7 @@
   <w:style w:type="paragraph" w:default="1" w:styleId="Normal">
     <w:name w:val="Normal"/>
     <w:qFormat/>
+    <w:rsid w:val="001E11F3"/>
   </w:style>
   <w:style w:type="character" w:default="1" w:styleId="DefaultParagraphFont">
     <w:name w:val="Default Paragraph Font"/>
@@ -1854,15 +1822,19 @@
   </w:style>
   <w:style w:type="paragraph" w:customStyle="1" w:styleId="E0EDE7A58DEF4F74A41294287C344877">
     <w:name w:val="E0EDE7A58DEF4F74A41294287C344877"/>
+    <w:rsid w:val="001E11F3"/>
   </w:style>
   <w:style w:type="paragraph" w:customStyle="1" w:styleId="F3EA5E17350144B09A5F2B99CDE4AC04">
     <w:name w:val="F3EA5E17350144B09A5F2B99CDE4AC04"/>
+    <w:rsid w:val="001E11F3"/>
   </w:style>
   <w:style w:type="paragraph" w:customStyle="1" w:styleId="96E779EAB03942AD995CA44AFA982DC1">
     <w:name w:val="96E779EAB03942AD995CA44AFA982DC1"/>
+    <w:rsid w:val="001E11F3"/>
   </w:style>
   <w:style w:type="paragraph" w:customStyle="1" w:styleId="B032BD1E50314950A436530E87112175">
     <w:name w:val="B032BD1E50314950A436530E87112175"/>
+    <w:rsid w:val="001E11F3"/>
   </w:style>
 </w:styles>
 </file>
@@ -2158,7 +2130,7 @@
 
 <file path=customXml/item1.xml><?xml version="1.0" encoding="utf-8"?>
 <CoverPageProperties xmlns="http://schemas.microsoft.com/office/2006/coverPageProps">
-  <PublishDate>2012-07-18T00:00:00</PublishDate>
+  <PublishDate>2012-08-13T00:00:00</PublishDate>
   <Abstract>Basel III accord needs multiple reporting of data from different modules of the business to keep track of the necessary capital reserves. There is a need to align the data structures that drive risk and financial data. These are: Transactional data, Asset Data and Customer Data. Also new terms such as Liquidity coverage ratio , Leverage Ratio, Systemically Important Financial Institutions (SIFI), Capital Conservation Buffer, Counter cycle capital buffer, etc are been included In the Basel III accord. The data quality and usability of the data model must be ensured as this accord will lead to multiple data reporting across departments. Data Ware house model will enable us capture data and analyse from multiple reporting. This work will outline the components of the Banking Data Warehouse (BDW) for Basel III and how they assist financial institutions to address the data modeling and data consolidation issues relating to the Basel III Capital Accord.
 </Abstract>
   <CompanyAddress/>

</xml_diff>